<commit_message>
To Do List for Swing Leg Dynamics Models
</commit_message>
<xml_diff>
--- a/SwingLegDynamics.docx
+++ b/SwingLegDynamics.docx
@@ -443,20 +443,105 @@
         <w:t>If the thigh does rotate back towards vertical at the end of the step (as human data suggests), then the knee has the ability to hyper extend and then land straight without going through the ground.</w:t>
       </w:r>
       <w:r>
-        <w:t xml:space="preserve">  Of course, humans do not hyperextend their legs to run (by much anyways).  The swing leg energetics in human data may suggest that the knee does not behave quite like a spring.  Instead, during late swing the knee may instead be used to keep the knee fully extended without moving much in preparation for landing on the ground when it will flex.</w:t>
+        <w:t xml:space="preserve">  Of course, humans do not hyperextend their legs to run (by much anyways).  The swing leg energetics in human data may suggest that the knee does not behave quite like a spring.  Instead, during late swing the knee may instead be used to keep the knee fully extended without moving much in preparation for landing on the ground when it will flex.  This behavior may also be accomplished in part by range of motion limitations of the knee which may serve as a hard stop to hyperextension without requiring that much activation of muscle.</w:t>
+      </w:r>
+    </w:p>
+    <w:p>
+      <w:pPr>
+        <w:spacing w:line="240" w:lineRule="auto"/>
+      </w:pPr>
+      <w:r>
+        <w:t xml:space="preserve">Another area of interest is the ratio of shank to thigh mass.  At one extreme, if the </w:t>
+      </w:r>
+      <w:proofErr w:type="spellStart"/>
+      <w:r>
+        <w:t>mfoot</w:t>
+      </w:r>
+      <w:proofErr w:type="spellEnd"/>
+      <w:r>
+        <w:t xml:space="preserve"> &lt;&lt; </w:t>
+      </w:r>
+      <w:proofErr w:type="spellStart"/>
+      <w:r>
+        <w:t>mshank</w:t>
+      </w:r>
+      <w:proofErr w:type="spellEnd"/>
+      <w:r>
+        <w:t>, then the knee spring &amp; inertial forces due to the foot will have no effect on the thigh.  This relationship should be investigated further perhaps through a parameter study.</w:t>
+      </w:r>
+    </w:p>
+    <w:p>
+      <w:pPr>
+        <w:spacing w:line="240" w:lineRule="auto"/>
+      </w:pPr>
+    </w:p>
+    <w:p>
+      <w:pPr>
+        <w:spacing w:line="240" w:lineRule="auto"/>
+        <w:contextualSpacing/>
+        <w:rPr>
+          <w:b/>
+          <w:sz w:val="32"/>
+          <w:szCs w:val="32"/>
+          <w:u w:val="single"/>
+        </w:rPr>
+      </w:pPr>
+      <w:r>
+        <w:rPr>
+          <w:b/>
+          <w:sz w:val="32"/>
+          <w:szCs w:val="32"/>
+          <w:u w:val="single"/>
+        </w:rPr>
+        <w:t>To Do</w:t>
       </w:r>
       <w:bookmarkStart w:id="0" w:name="_GoBack"/>
       <w:bookmarkEnd w:id="0"/>
-      <w:r>
-        <w:t xml:space="preserve">  This behavior may also be accomplished in part by range of motion limitations of the knee which may serve as a hard stop to hyperextension without requiring that much activation of muscle.</w:t>
-      </w:r>
-    </w:p>
-    <w:p>
-      <w:pPr>
-        <w:spacing w:line="240" w:lineRule="auto"/>
-      </w:pPr>
-      <w:r>
-        <w:t xml:space="preserve">Another area of interest is the ratio of shank to thigh mass.  At one extreme, if the </w:t>
+    </w:p>
+    <w:p>
+      <w:pPr>
+        <w:pStyle w:val="ListParagraph"/>
+        <w:numPr>
+          <w:ilvl w:val="0"/>
+          <w:numId w:val="2"/>
+        </w:numPr>
+        <w:spacing w:line="240" w:lineRule="auto"/>
+        <w:rPr>
+          <w:b/>
+          <w:sz w:val="32"/>
+          <w:szCs w:val="32"/>
+          <w:u w:val="single"/>
+        </w:rPr>
+      </w:pPr>
+      <w:r>
+        <w:t xml:space="preserve">Calculate sensitivities of Swing &amp; </w:t>
+      </w:r>
+      <w:proofErr w:type="spellStart"/>
+      <w:r>
+        <w:t>RetractKneeSwing</w:t>
+      </w:r>
+      <w:proofErr w:type="spellEnd"/>
+      <w:r>
+        <w:t xml:space="preserve"> Models to IC, parameters, velocity perturbations, step height perturbations</w:t>
+      </w:r>
+    </w:p>
+    <w:p>
+      <w:pPr>
+        <w:pStyle w:val="ListParagraph"/>
+        <w:numPr>
+          <w:ilvl w:val="0"/>
+          <w:numId w:val="2"/>
+        </w:numPr>
+        <w:spacing w:line="240" w:lineRule="auto"/>
+        <w:rPr>
+          <w:b/>
+          <w:sz w:val="32"/>
+          <w:szCs w:val="32"/>
+          <w:u w:val="single"/>
+        </w:rPr>
+      </w:pPr>
+      <w:r>
+        <w:t xml:space="preserve">Investigate relation b/w </w:t>
       </w:r>
       <w:proofErr w:type="spellStart"/>
       <w:r>
@@ -464,7 +549,7 @@
       </w:r>
       <w:proofErr w:type="spellEnd"/>
       <w:r>
-        <w:t xml:space="preserve"> &lt;&lt; </w:t>
+        <w:t xml:space="preserve"> &amp; </w:t>
       </w:r>
       <w:proofErr w:type="spellStart"/>
       <w:r>
@@ -472,8 +557,130 @@
       </w:r>
       <w:proofErr w:type="spellEnd"/>
       <w:r>
-        <w:t>, then the knee spring &amp; inertial forces due to the foot will have no effect on the thigh.  This relationship should be investigated further perhaps through a parameter study.</w:t>
-      </w:r>
+        <w:t xml:space="preserve"> in </w:t>
+      </w:r>
+      <w:proofErr w:type="spellStart"/>
+      <w:r>
+        <w:t>RetractKneeSwing</w:t>
+      </w:r>
+      <w:proofErr w:type="spellEnd"/>
+      <w:r>
+        <w:t xml:space="preserve"> Model</w:t>
+      </w:r>
+    </w:p>
+    <w:p>
+      <w:pPr>
+        <w:pStyle w:val="ListParagraph"/>
+        <w:numPr>
+          <w:ilvl w:val="0"/>
+          <w:numId w:val="2"/>
+        </w:numPr>
+        <w:spacing w:line="240" w:lineRule="auto"/>
+        <w:rPr>
+          <w:b/>
+          <w:sz w:val="32"/>
+          <w:szCs w:val="32"/>
+          <w:u w:val="single"/>
+        </w:rPr>
+      </w:pPr>
+      <w:r>
+        <w:t xml:space="preserve">Investigate relation b/w </w:t>
+      </w:r>
+      <w:proofErr w:type="spellStart"/>
+      <w:r>
+        <w:t>lshank</w:t>
+      </w:r>
+      <w:proofErr w:type="spellEnd"/>
+      <w:r>
+        <w:t xml:space="preserve"> &amp; </w:t>
+      </w:r>
+      <w:proofErr w:type="spellStart"/>
+      <w:r>
+        <w:t>lthigh</w:t>
+      </w:r>
+      <w:proofErr w:type="spellEnd"/>
+      <w:r>
+        <w:t xml:space="preserve"> in </w:t>
+      </w:r>
+      <w:proofErr w:type="spellStart"/>
+      <w:r>
+        <w:t>RetractKneeSwing</w:t>
+      </w:r>
+      <w:proofErr w:type="spellEnd"/>
+      <w:r>
+        <w:t xml:space="preserve"> Model</w:t>
+      </w:r>
+    </w:p>
+    <w:p>
+      <w:pPr>
+        <w:pStyle w:val="ListParagraph"/>
+        <w:numPr>
+          <w:ilvl w:val="0"/>
+          <w:numId w:val="2"/>
+        </w:numPr>
+        <w:spacing w:line="240" w:lineRule="auto"/>
+        <w:rPr>
+          <w:b/>
+          <w:sz w:val="32"/>
+          <w:szCs w:val="32"/>
+          <w:u w:val="single"/>
+        </w:rPr>
+      </w:pPr>
+      <w:r>
+        <w:t xml:space="preserve">Compare energetics, dynamics, and kinematics b/w Swing &amp; </w:t>
+      </w:r>
+      <w:proofErr w:type="spellStart"/>
+      <w:r>
+        <w:t>RetractKneeSwing</w:t>
+      </w:r>
+      <w:proofErr w:type="spellEnd"/>
+      <w:r>
+        <w:t xml:space="preserve"> Models</w:t>
+      </w:r>
+    </w:p>
+    <w:p>
+      <w:pPr>
+        <w:pStyle w:val="ListParagraph"/>
+        <w:numPr>
+          <w:ilvl w:val="0"/>
+          <w:numId w:val="2"/>
+        </w:numPr>
+        <w:spacing w:line="240" w:lineRule="auto"/>
+        <w:rPr>
+          <w:b/>
+          <w:sz w:val="32"/>
+          <w:szCs w:val="32"/>
+          <w:u w:val="single"/>
+        </w:rPr>
+      </w:pPr>
+      <w:r>
+        <w:t xml:space="preserve">Add a property to class </w:t>
+      </w:r>
+      <w:proofErr w:type="spellStart"/>
+      <w:r>
+        <w:t>RetractKneeSwing</w:t>
+      </w:r>
+      <w:proofErr w:type="spellEnd"/>
+      <w:r>
+        <w:t xml:space="preserve"> that locks the knee when it reaches full extension when it is set to 1, and does not lock it otherwise</w:t>
+      </w:r>
+    </w:p>
+    <w:p>
+      <w:pPr>
+        <w:pStyle w:val="ListParagraph"/>
+        <w:spacing w:line="240" w:lineRule="auto"/>
+        <w:rPr>
+          <w:b/>
+          <w:sz w:val="32"/>
+          <w:szCs w:val="32"/>
+          <w:u w:val="single"/>
+        </w:rPr>
+      </w:pPr>
+    </w:p>
+    <w:p>
+      <w:pPr>
+        <w:spacing w:line="240" w:lineRule="auto"/>
+      </w:pPr>
     </w:p>
     <w:sectPr>
       <w:pgSz w:w="12240" w:h="15840"/>
@@ -488,6 +695,119 @@
 <file path=word/numbering.xml><?xml version="1.0" encoding="utf-8"?>
 <w:numbering xmlns:wpc="http://schemas.microsoft.com/office/word/2010/wordprocessingCanvas" xmlns:mc="http://schemas.openxmlformats.org/markup-compatibility/2006" xmlns:o="urn:schemas-microsoft-com:office:office" xmlns:r="http://schemas.openxmlformats.org/officeDocument/2006/relationships" xmlns:m="http://schemas.openxmlformats.org/officeDocument/2006/math" xmlns:v="urn:schemas-microsoft-com:vml" xmlns:wp14="http://schemas.microsoft.com/office/word/2010/wordprocessingDrawing" xmlns:wp="http://schemas.openxmlformats.org/drawingml/2006/wordprocessingDrawing" xmlns:w10="urn:schemas-microsoft-com:office:word" xmlns:w="http://schemas.openxmlformats.org/wordprocessingml/2006/main" xmlns:w14="http://schemas.microsoft.com/office/word/2010/wordml" xmlns:wpg="http://schemas.microsoft.com/office/word/2010/wordprocessingGroup" xmlns:wpi="http://schemas.microsoft.com/office/word/2010/wordprocessingInk" xmlns:wne="http://schemas.microsoft.com/office/word/2006/wordml" xmlns:wps="http://schemas.microsoft.com/office/word/2010/wordprocessingShape" mc:Ignorable="w14 wp14">
   <w:abstractNum w:abstractNumId="0">
+    <w:nsid w:val="16B71CC0"/>
+    <w:multiLevelType w:val="hybridMultilevel"/>
+    <w:tmpl w:val="6542024C"/>
+    <w:lvl w:ilvl="0" w:tplc="04090001">
+      <w:start w:val="1"/>
+      <w:numFmt w:val="bullet"/>
+      <w:lvlText w:val=""/>
+      <w:lvlJc w:val="left"/>
+      <w:pPr>
+        <w:ind w:left="720" w:hanging="360"/>
+      </w:pPr>
+      <w:rPr>
+        <w:rFonts w:ascii="Symbol" w:hAnsi="Symbol" w:hint="default"/>
+      </w:rPr>
+    </w:lvl>
+    <w:lvl w:ilvl="1" w:tplc="04090003" w:tentative="1">
+      <w:start w:val="1"/>
+      <w:numFmt w:val="bullet"/>
+      <w:lvlText w:val="o"/>
+      <w:lvlJc w:val="left"/>
+      <w:pPr>
+        <w:ind w:left="1440" w:hanging="360"/>
+      </w:pPr>
+      <w:rPr>
+        <w:rFonts w:ascii="Courier New" w:hAnsi="Courier New" w:cs="Courier New" w:hint="default"/>
+      </w:rPr>
+    </w:lvl>
+    <w:lvl w:ilvl="2" w:tplc="04090005" w:tentative="1">
+      <w:start w:val="1"/>
+      <w:numFmt w:val="bullet"/>
+      <w:lvlText w:val=""/>
+      <w:lvlJc w:val="left"/>
+      <w:pPr>
+        <w:ind w:left="2160" w:hanging="360"/>
+      </w:pPr>
+      <w:rPr>
+        <w:rFonts w:ascii="Wingdings" w:hAnsi="Wingdings" w:hint="default"/>
+      </w:rPr>
+    </w:lvl>
+    <w:lvl w:ilvl="3" w:tplc="04090001" w:tentative="1">
+      <w:start w:val="1"/>
+      <w:numFmt w:val="bullet"/>
+      <w:lvlText w:val=""/>
+      <w:lvlJc w:val="left"/>
+      <w:pPr>
+        <w:ind w:left="2880" w:hanging="360"/>
+      </w:pPr>
+      <w:rPr>
+        <w:rFonts w:ascii="Symbol" w:hAnsi="Symbol" w:hint="default"/>
+      </w:rPr>
+    </w:lvl>
+    <w:lvl w:ilvl="4" w:tplc="04090003" w:tentative="1">
+      <w:start w:val="1"/>
+      <w:numFmt w:val="bullet"/>
+      <w:lvlText w:val="o"/>
+      <w:lvlJc w:val="left"/>
+      <w:pPr>
+        <w:ind w:left="3600" w:hanging="360"/>
+      </w:pPr>
+      <w:rPr>
+        <w:rFonts w:ascii="Courier New" w:hAnsi="Courier New" w:cs="Courier New" w:hint="default"/>
+      </w:rPr>
+    </w:lvl>
+    <w:lvl w:ilvl="5" w:tplc="04090005" w:tentative="1">
+      <w:start w:val="1"/>
+      <w:numFmt w:val="bullet"/>
+      <w:lvlText w:val=""/>
+      <w:lvlJc w:val="left"/>
+      <w:pPr>
+        <w:ind w:left="4320" w:hanging="360"/>
+      </w:pPr>
+      <w:rPr>
+        <w:rFonts w:ascii="Wingdings" w:hAnsi="Wingdings" w:hint="default"/>
+      </w:rPr>
+    </w:lvl>
+    <w:lvl w:ilvl="6" w:tplc="04090001" w:tentative="1">
+      <w:start w:val="1"/>
+      <w:numFmt w:val="bullet"/>
+      <w:lvlText w:val=""/>
+      <w:lvlJc w:val="left"/>
+      <w:pPr>
+        <w:ind w:left="5040" w:hanging="360"/>
+      </w:pPr>
+      <w:rPr>
+        <w:rFonts w:ascii="Symbol" w:hAnsi="Symbol" w:hint="default"/>
+      </w:rPr>
+    </w:lvl>
+    <w:lvl w:ilvl="7" w:tplc="04090003" w:tentative="1">
+      <w:start w:val="1"/>
+      <w:numFmt w:val="bullet"/>
+      <w:lvlText w:val="o"/>
+      <w:lvlJc w:val="left"/>
+      <w:pPr>
+        <w:ind w:left="5760" w:hanging="360"/>
+      </w:pPr>
+      <w:rPr>
+        <w:rFonts w:ascii="Courier New" w:hAnsi="Courier New" w:cs="Courier New" w:hint="default"/>
+      </w:rPr>
+    </w:lvl>
+    <w:lvl w:ilvl="8" w:tplc="04090005" w:tentative="1">
+      <w:start w:val="1"/>
+      <w:numFmt w:val="bullet"/>
+      <w:lvlText w:val=""/>
+      <w:lvlJc w:val="left"/>
+      <w:pPr>
+        <w:ind w:left="6480" w:hanging="360"/>
+      </w:pPr>
+      <w:rPr>
+        <w:rFonts w:ascii="Wingdings" w:hAnsi="Wingdings" w:hint="default"/>
+      </w:rPr>
+    </w:lvl>
+  </w:abstractNum>
+  <w:abstractNum w:abstractNumId="1">
     <w:nsid w:val="520003BF"/>
     <w:multiLevelType w:val="hybridMultilevel"/>
     <w:tmpl w:val="66B47636"/>
@@ -577,6 +897,9 @@
     </w:lvl>
   </w:abstractNum>
   <w:num w:numId="1">
+    <w:abstractNumId w:val="1"/>
+  </w:num>
+  <w:num w:numId="2">
     <w:abstractNumId w:val="0"/>
   </w:num>
 </w:numbering>

</xml_diff>